<commit_message>
Updating README.docx with PC instructions
</commit_message>
<xml_diff>
--- a/README.docx
+++ b/README.docx
@@ -7,33 +7,84 @@
         <w:pStyle w:val="Heading1"/>
       </w:pPr>
       <w:r>
-        <w:t>How to compile the client</w:t>
-      </w:r>
-      <w:r>
-        <w:t xml:space="preserve"> and server</w:t>
-      </w:r>
-      <w:r>
-        <w:t>?</w:t>
+        <w:t>Program Authors</w:t>
+      </w:r>
+    </w:p>
+    <w:p>
+      <w:pPr>
+        <w:pStyle w:val="ListParagraph"/>
+        <w:numPr>
+          <w:ilvl w:val="0"/>
+          <w:numId w:val="4"/>
+        </w:numPr>
+      </w:pPr>
+      <w:r>
+        <w:t>Alex Wang</w:t>
+      </w:r>
+    </w:p>
+    <w:p>
+      <w:pPr>
+        <w:pStyle w:val="ListParagraph"/>
+        <w:numPr>
+          <w:ilvl w:val="0"/>
+          <w:numId w:val="4"/>
+        </w:numPr>
+      </w:pPr>
+      <w:r>
+        <w:t>Mustafa Khoraidah</w:t>
+      </w:r>
+    </w:p>
+    <w:p>
+      <w:pPr>
+        <w:pStyle w:val="Heading1"/>
+        <w:rPr>
+          <w:sz w:val="20"/>
+          <w:szCs w:val="20"/>
+        </w:rPr>
+      </w:pPr>
+    </w:p>
+    <w:p>
+      <w:pPr>
+        <w:pStyle w:val="Heading1"/>
+      </w:pPr>
+      <w:r>
+        <w:t>How to compile the client and server on Windows?</w:t>
+      </w:r>
+    </w:p>
+    <w:p>
+      <w:pPr>
+        <w:pStyle w:val="ListParagraph"/>
+      </w:pPr>
+    </w:p>
+    <w:p>
+      <w:pPr>
+        <w:pStyle w:val="ListParagraph"/>
+        <w:numPr>
+          <w:ilvl w:val="0"/>
+          <w:numId w:val="1"/>
+        </w:numPr>
+      </w:pPr>
+      <w:r>
+        <w:t xml:space="preserve">Create a folder in C:\ named “a2” </w:t>
       </w:r>
     </w:p>
     <w:p/>
     <w:p>
-      <w:r>
-        <w:rPr>
-          <w:b/>
-        </w:rPr>
-        <w:t>Warning</w:t>
-      </w:r>
-      <w:r>
-        <w:t xml:space="preserve">: The following instructions are tested to work on MacOS. </w:t>
-      </w:r>
-      <w:r>
-        <w:t>These instructions will not work for PC</w:t>
-      </w:r>
-      <w:bookmarkStart w:id="0" w:name="_GoBack"/>
-      <w:bookmarkEnd w:id="0"/>
-      <w:r>
-        <w:t>.</w:t>
+      <w:pPr>
+        <w:pStyle w:val="ListParagraph"/>
+        <w:numPr>
+          <w:ilvl w:val="0"/>
+          <w:numId w:val="1"/>
+        </w:numPr>
+      </w:pPr>
+      <w:r>
+        <w:t xml:space="preserve">Copy </w:t>
+      </w:r>
+      <w:r>
+        <w:t>a2.jar</w:t>
+      </w:r>
+      <w:r>
+        <w:t xml:space="preserve"> to C:\</w:t>
       </w:r>
     </w:p>
     <w:p/>
@@ -46,10 +97,30 @@
         </w:numPr>
       </w:pPr>
       <w:r>
-        <w:t>N</w:t>
-      </w:r>
-      <w:r>
-        <w:t>avigate to btp400-a2/Assignment2/src</w:t>
+        <w:t>Launch Command Prompt</w:t>
+      </w:r>
+    </w:p>
+    <w:p>
+      <w:pPr>
+        <w:pStyle w:val="ListParagraph"/>
+      </w:pPr>
+    </w:p>
+    <w:p>
+      <w:pPr>
+        <w:pStyle w:val="ListParagraph"/>
+        <w:numPr>
+          <w:ilvl w:val="0"/>
+          <w:numId w:val="1"/>
+        </w:numPr>
+      </w:pPr>
+      <w:r>
+        <w:t>Execute “cd</w:t>
+      </w:r>
+      <w:r>
+        <w:t xml:space="preserve"> \</w:t>
+      </w:r>
+      <w:r>
+        <w:t>” to move to root directory</w:t>
       </w:r>
     </w:p>
     <w:p/>
@@ -64,15 +135,24 @@
         <w:t>Note</w:t>
       </w:r>
       <w:r>
-        <w:t xml:space="preserve">: Stay on this directory. This is where all other files will be </w:t>
-      </w:r>
-      <w:r>
-        <w:t>compiled.</w:t>
-      </w:r>
-    </w:p>
-    <w:p>
-      <w:pPr>
-        <w:ind w:left="720"/>
+        <w:t xml:space="preserve">: </w:t>
+      </w:r>
+      <w:r>
+        <w:t>Stay on this directory for compiling</w:t>
+      </w:r>
+      <w:r>
+        <w:t xml:space="preserve"> both server and client</w:t>
+      </w:r>
+      <w:r>
+        <w:t xml:space="preserve"> in the steps below</w:t>
+      </w:r>
+      <w:r>
+        <w:t>.</w:t>
+      </w:r>
+    </w:p>
+    <w:p>
+      <w:pPr>
+        <w:pStyle w:val="ListParagraph"/>
       </w:pPr>
     </w:p>
     <w:p>
@@ -84,27 +164,21 @@
         </w:numPr>
       </w:pPr>
       <w:r>
-        <w:t>E</w:t>
-      </w:r>
-      <w:r>
-        <w:t>xecute “javac edu/btp400/w2017/client/RemoteBankClient.java</w:t>
-      </w:r>
-      <w:r>
-        <w:t>” to compile client.</w:t>
+        <w:t>Execute “</w:t>
+      </w:r>
+      <w:r>
+        <w:t>javac –cp C:\a2 C:\a2\edu\btp400\w2017\server\BankServer.java</w:t>
+      </w:r>
+      <w:r>
+        <w:t>” to compile server</w:t>
+      </w:r>
+      <w:r>
+        <w:t>.</w:t>
       </w:r>
     </w:p>
     <w:p/>
     <w:p>
       <w:pPr>
-        <w:ind w:left="720"/>
-      </w:pPr>
-      <w:r>
-        <w:t>The other files will be imported automatically because each of the files specify their package (the directory for where they belong)</w:t>
-      </w:r>
-    </w:p>
-    <w:p/>
-    <w:p>
-      <w:pPr>
         <w:pStyle w:val="ListParagraph"/>
         <w:numPr>
           <w:ilvl w:val="0"/>
@@ -112,16 +186,13 @@
         </w:numPr>
       </w:pPr>
       <w:r>
-        <w:t>Execute</w:t>
-      </w:r>
-      <w:r>
-        <w:t xml:space="preserve"> </w:t>
-      </w:r>
-      <w:r>
-        <w:t>“javac edu/btp400/w2017/server/BankServer.java”</w:t>
-      </w:r>
-      <w:r>
-        <w:t xml:space="preserve"> to compile server</w:t>
+        <w:t>Execute “</w:t>
+      </w:r>
+      <w:r>
+        <w:t>javac –cp C:\</w:t>
+      </w:r>
+      <w:r>
+        <w:t>a2 C:\a2\edu\btp400\w2017\client\RemoteBankClient.java” to compile client.</w:t>
       </w:r>
     </w:p>
     <w:p/>
@@ -133,6 +204,38 @@
       <w:r>
         <w:t>Starting Server</w:t>
       </w:r>
+      <w:r>
+        <w:t xml:space="preserve"> on Windows</w:t>
+      </w:r>
+    </w:p>
+    <w:p>
+      <w:pPr>
+        <w:pStyle w:val="ListParagraph"/>
+        <w:numPr>
+          <w:ilvl w:val="0"/>
+          <w:numId w:val="3"/>
+        </w:numPr>
+      </w:pPr>
+      <w:r>
+        <w:t>Open command prompt</w:t>
+      </w:r>
+    </w:p>
+    <w:p>
+      <w:pPr>
+        <w:pStyle w:val="ListParagraph"/>
+      </w:pPr>
+    </w:p>
+    <w:p>
+      <w:pPr>
+        <w:pStyle w:val="ListParagraph"/>
+        <w:numPr>
+          <w:ilvl w:val="0"/>
+          <w:numId w:val="3"/>
+        </w:numPr>
+      </w:pPr>
+      <w:r>
+        <w:t>Execute “cd C:\a2”</w:t>
+      </w:r>
     </w:p>
     <w:p/>
     <w:p>
@@ -140,7 +243,7 @@
         <w:pStyle w:val="ListParagraph"/>
         <w:numPr>
           <w:ilvl w:val="0"/>
-          <w:numId w:val="2"/>
+          <w:numId w:val="3"/>
         </w:numPr>
       </w:pPr>
       <w:r>
@@ -157,17 +260,11 @@
         <w:pStyle w:val="ListParagraph"/>
         <w:numPr>
           <w:ilvl w:val="0"/>
-          <w:numId w:val="2"/>
-        </w:numPr>
-      </w:pPr>
-      <w:r>
-        <w:t>execute “java edu.btp4</w:t>
-      </w:r>
-      <w:r>
-        <w:t>0</w:t>
-      </w:r>
-      <w:r>
-        <w:t xml:space="preserve">0.w2017.server.BankServer” </w:t>
+          <w:numId w:val="3"/>
+        </w:numPr>
+      </w:pPr>
+      <w:r>
+        <w:t xml:space="preserve">execute “java edu.btp400.w2017.server.BankServer” </w:t>
       </w:r>
     </w:p>
     <w:p/>
@@ -179,6 +276,9 @@
       <w:r>
         <w:t>Starting Client</w:t>
       </w:r>
+      <w:r>
+        <w:t xml:space="preserve"> on Windows</w:t>
+      </w:r>
     </w:p>
     <w:p/>
     <w:p>
@@ -186,11 +286,31 @@
         <w:pStyle w:val="ListParagraph"/>
         <w:numPr>
           <w:ilvl w:val="0"/>
-          <w:numId w:val="3"/>
-        </w:numPr>
-      </w:pPr>
-      <w:r>
-        <w:t>Navigate to btp400-a2/Assignment2/src</w:t>
+          <w:numId w:val="5"/>
+        </w:numPr>
+      </w:pPr>
+      <w:r>
+        <w:t>Open command prompt</w:t>
+      </w:r>
+    </w:p>
+    <w:p>
+      <w:pPr>
+        <w:pStyle w:val="ListParagraph"/>
+      </w:pPr>
+    </w:p>
+    <w:p>
+      <w:pPr>
+        <w:pStyle w:val="ListParagraph"/>
+        <w:numPr>
+          <w:ilvl w:val="0"/>
+          <w:numId w:val="5"/>
+        </w:numPr>
+      </w:pPr>
+      <w:r>
+        <w:t>Execute “cd C:\a2</w:t>
+      </w:r>
+      <w:r>
+        <w:t>”</w:t>
       </w:r>
     </w:p>
     <w:p/>
@@ -199,7 +319,291 @@
         <w:pStyle w:val="ListParagraph"/>
         <w:numPr>
           <w:ilvl w:val="0"/>
-          <w:numId w:val="3"/>
+          <w:numId w:val="5"/>
+        </w:numPr>
+      </w:pPr>
+      <w:r>
+        <w:t>Execute “java edu.btp400.w2017.client.RemoteBankClient”</w:t>
+      </w:r>
+    </w:p>
+    <w:p>
+      <w:pPr>
+        <w:pStyle w:val="Heading1"/>
+      </w:pPr>
+    </w:p>
+    <w:p>
+      <w:pPr>
+        <w:rPr>
+          <w:rFonts w:ascii="Avenir Heavy" w:eastAsiaTheme="majorEastAsia" w:hAnsi="Avenir Heavy" w:cstheme="majorBidi"/>
+          <w:b/>
+          <w:bCs/>
+          <w:color w:val="000000" w:themeColor="text1"/>
+          <w:sz w:val="32"/>
+          <w:szCs w:val="32"/>
+        </w:rPr>
+      </w:pPr>
+      <w:r>
+        <w:br w:type="page"/>
+      </w:r>
+    </w:p>
+    <w:p>
+      <w:pPr>
+        <w:pStyle w:val="Heading1"/>
+      </w:pPr>
+      <w:r>
+        <w:lastRenderedPageBreak/>
+        <w:t>How to compile the client</w:t>
+      </w:r>
+      <w:r>
+        <w:t xml:space="preserve"> and server</w:t>
+      </w:r>
+      <w:r>
+        <w:t xml:space="preserve"> on MacOS</w:t>
+      </w:r>
+      <w:r>
+        <w:t>?</w:t>
+      </w:r>
+    </w:p>
+    <w:p/>
+    <w:p>
+      <w:pPr>
+        <w:pStyle w:val="ListParagraph"/>
+        <w:numPr>
+          <w:ilvl w:val="0"/>
+          <w:numId w:val="6"/>
+        </w:numPr>
+      </w:pPr>
+      <w:r>
+        <w:t>Open terminal</w:t>
+      </w:r>
+    </w:p>
+    <w:p>
+      <w:pPr>
+        <w:pStyle w:val="ListParagraph"/>
+      </w:pPr>
+    </w:p>
+    <w:p>
+      <w:pPr>
+        <w:pStyle w:val="ListParagraph"/>
+        <w:numPr>
+          <w:ilvl w:val="0"/>
+          <w:numId w:val="6"/>
+        </w:numPr>
+      </w:pPr>
+      <w:r>
+        <w:t>From home dir</w:t>
+      </w:r>
+      <w:r>
+        <w:t>ectory, execute “mkdir a2” to create a directory named “a2”</w:t>
+      </w:r>
+    </w:p>
+    <w:p/>
+    <w:p>
+      <w:pPr>
+        <w:pStyle w:val="ListParagraph"/>
+        <w:numPr>
+          <w:ilvl w:val="0"/>
+          <w:numId w:val="6"/>
+        </w:numPr>
+      </w:pPr>
+      <w:r>
+        <w:t>E</w:t>
+      </w:r>
+      <w:r>
+        <w:t>xecute “cd ~/a2” to navigate to a2 directory</w:t>
+      </w:r>
+      <w:r>
+        <w:t>.</w:t>
+      </w:r>
+    </w:p>
+    <w:p/>
+    <w:p>
+      <w:pPr>
+        <w:ind w:left="720"/>
+      </w:pPr>
+      <w:r>
+        <w:rPr>
+          <w:b/>
+        </w:rPr>
+        <w:t>Note</w:t>
+      </w:r>
+      <w:r>
+        <w:t>: Stay on this directory for compiling both server and client.</w:t>
+      </w:r>
+      <w:r>
+        <w:tab/>
+      </w:r>
+    </w:p>
+    <w:p>
+      <w:pPr>
+        <w:ind w:left="720"/>
+      </w:pPr>
+    </w:p>
+    <w:p>
+      <w:pPr>
+        <w:pStyle w:val="ListParagraph"/>
+        <w:numPr>
+          <w:ilvl w:val="0"/>
+          <w:numId w:val="6"/>
+        </w:numPr>
+      </w:pPr>
+      <w:r>
+        <w:t>E</w:t>
+      </w:r>
+      <w:r>
+        <w:t>xecute “javac edu/btp400/w2017/client/RemoteBankClient.java</w:t>
+      </w:r>
+      <w:r>
+        <w:t>” to compile client.</w:t>
+      </w:r>
+    </w:p>
+    <w:p/>
+    <w:p>
+      <w:pPr>
+        <w:ind w:left="720"/>
+      </w:pPr>
+      <w:r>
+        <w:t xml:space="preserve">All </w:t>
+      </w:r>
+      <w:r>
+        <w:t xml:space="preserve">required </w:t>
+      </w:r>
+      <w:r>
+        <w:t>java</w:t>
+      </w:r>
+      <w:r>
+        <w:t xml:space="preserve"> files will be imported automatically because each of the files specify their package (the directory for where they belong)</w:t>
+      </w:r>
+    </w:p>
+    <w:p/>
+    <w:p>
+      <w:pPr>
+        <w:pStyle w:val="ListParagraph"/>
+        <w:numPr>
+          <w:ilvl w:val="0"/>
+          <w:numId w:val="6"/>
+        </w:numPr>
+      </w:pPr>
+      <w:r>
+        <w:t>Execute</w:t>
+      </w:r>
+      <w:r>
+        <w:t xml:space="preserve"> </w:t>
+      </w:r>
+      <w:r>
+        <w:t>“javac edu/btp400/w2017/server/BankServer.java”</w:t>
+      </w:r>
+      <w:r>
+        <w:t xml:space="preserve"> to compile server</w:t>
+      </w:r>
+    </w:p>
+    <w:p/>
+    <w:p/>
+    <w:p>
+      <w:pPr>
+        <w:pStyle w:val="Heading1"/>
+      </w:pPr>
+      <w:r>
+        <w:t>Starting Server</w:t>
+      </w:r>
+      <w:r>
+        <w:t xml:space="preserve"> on MacOS</w:t>
+      </w:r>
+    </w:p>
+    <w:p/>
+    <w:p>
+      <w:pPr>
+        <w:pStyle w:val="ListParagraph"/>
+        <w:numPr>
+          <w:ilvl w:val="0"/>
+          <w:numId w:val="7"/>
+        </w:numPr>
+      </w:pPr>
+      <w:r>
+        <w:t>Execute “</w:t>
+      </w:r>
+      <w:r>
+        <w:t>cd ~/a2” to navigate to a2 directory.</w:t>
+      </w:r>
+    </w:p>
+    <w:p>
+      <w:pPr>
+        <w:pStyle w:val="ListParagraph"/>
+      </w:pPr>
+    </w:p>
+    <w:p>
+      <w:pPr>
+        <w:pStyle w:val="ListParagraph"/>
+        <w:numPr>
+          <w:ilvl w:val="0"/>
+          <w:numId w:val="7"/>
+        </w:numPr>
+      </w:pPr>
+      <w:r>
+        <w:t>E</w:t>
+      </w:r>
+      <w:r>
+        <w:t>xecute “java edu.btp4</w:t>
+      </w:r>
+      <w:r>
+        <w:t>0</w:t>
+      </w:r>
+      <w:r>
+        <w:t xml:space="preserve">0.w2017.server.BankServer” </w:t>
+      </w:r>
+    </w:p>
+    <w:p/>
+    <w:p/>
+    <w:p>
+      <w:pPr>
+        <w:pStyle w:val="Heading1"/>
+      </w:pPr>
+      <w:r>
+        <w:t>Starting Client</w:t>
+      </w:r>
+      <w:r>
+        <w:t xml:space="preserve"> on MacOS</w:t>
+      </w:r>
+    </w:p>
+    <w:p/>
+    <w:p>
+      <w:pPr>
+        <w:pStyle w:val="ListParagraph"/>
+        <w:numPr>
+          <w:ilvl w:val="0"/>
+          <w:numId w:val="9"/>
+        </w:numPr>
+      </w:pPr>
+      <w:r>
+        <w:t>Start a new instance of terminal.</w:t>
+      </w:r>
+    </w:p>
+    <w:p>
+      <w:pPr>
+        <w:pStyle w:val="ListParagraph"/>
+      </w:pPr>
+      <w:bookmarkStart w:id="0" w:name="_GoBack"/>
+      <w:bookmarkEnd w:id="0"/>
+    </w:p>
+    <w:p>
+      <w:pPr>
+        <w:pStyle w:val="ListParagraph"/>
+        <w:numPr>
+          <w:ilvl w:val="0"/>
+          <w:numId w:val="9"/>
+        </w:numPr>
+      </w:pPr>
+      <w:r>
+        <w:t>Execute “cd ~/a2” to navigate to a2 directory.</w:t>
+      </w:r>
+    </w:p>
+    <w:p/>
+    <w:p>
+      <w:pPr>
+        <w:pStyle w:val="ListParagraph"/>
+        <w:numPr>
+          <w:ilvl w:val="0"/>
+          <w:numId w:val="9"/>
         </w:numPr>
       </w:pPr>
       <w:r>
@@ -216,6 +620,44 @@
 </w:document>
 </file>
 
+<file path=word/endnotes.xml><?xml version="1.0" encoding="utf-8"?>
+<w:endnotes xmlns:wpc="http://schemas.microsoft.com/office/word/2010/wordprocessingCanvas" xmlns:mo="http://schemas.microsoft.com/office/mac/office/2008/main" xmlns:mc="http://schemas.openxmlformats.org/markup-compatibility/2006" xmlns:mv="urn:schemas-microsoft-com:mac:vml" xmlns:o="urn:schemas-microsoft-com:office:office" xmlns:r="http://schemas.openxmlformats.org/officeDocument/2006/relationships" xmlns:m="http://schemas.openxmlformats.org/officeDocument/2006/math" xmlns:v="urn:schemas-microsoft-com:vml" xmlns:wp14="http://schemas.microsoft.com/office/word/2010/wordprocessingDrawing" xmlns:wp="http://schemas.openxmlformats.org/drawingml/2006/wordprocessingDrawing" xmlns:w10="urn:schemas-microsoft-com:office:word" xmlns:w="http://schemas.openxmlformats.org/wordprocessingml/2006/main" xmlns:w14="http://schemas.microsoft.com/office/word/2010/wordml" xmlns:w15="http://schemas.microsoft.com/office/word/2012/wordml" xmlns:wpg="http://schemas.microsoft.com/office/word/2010/wordprocessingGroup" xmlns:wpi="http://schemas.microsoft.com/office/word/2010/wordprocessingInk" xmlns:wne="http://schemas.microsoft.com/office/word/2006/wordml" xmlns:wps="http://schemas.microsoft.com/office/word/2010/wordprocessingShape" mc:Ignorable="w14 w15 wp14">
+  <w:endnote w:type="separator" w:id="-1">
+    <w:p>
+      <w:r>
+        <w:separator/>
+      </w:r>
+    </w:p>
+  </w:endnote>
+  <w:endnote w:type="continuationSeparator" w:id="0">
+    <w:p>
+      <w:r>
+        <w:continuationSeparator/>
+      </w:r>
+    </w:p>
+  </w:endnote>
+</w:endnotes>
+</file>
+
+<file path=word/footnotes.xml><?xml version="1.0" encoding="utf-8"?>
+<w:footnotes xmlns:wpc="http://schemas.microsoft.com/office/word/2010/wordprocessingCanvas" xmlns:mo="http://schemas.microsoft.com/office/mac/office/2008/main" xmlns:mc="http://schemas.openxmlformats.org/markup-compatibility/2006" xmlns:mv="urn:schemas-microsoft-com:mac:vml" xmlns:o="urn:schemas-microsoft-com:office:office" xmlns:r="http://schemas.openxmlformats.org/officeDocument/2006/relationships" xmlns:m="http://schemas.openxmlformats.org/officeDocument/2006/math" xmlns:v="urn:schemas-microsoft-com:vml" xmlns:wp14="http://schemas.microsoft.com/office/word/2010/wordprocessingDrawing" xmlns:wp="http://schemas.openxmlformats.org/drawingml/2006/wordprocessingDrawing" xmlns:w10="urn:schemas-microsoft-com:office:word" xmlns:w="http://schemas.openxmlformats.org/wordprocessingml/2006/main" xmlns:w14="http://schemas.microsoft.com/office/word/2010/wordml" xmlns:w15="http://schemas.microsoft.com/office/word/2012/wordml" xmlns:wpg="http://schemas.microsoft.com/office/word/2010/wordprocessingGroup" xmlns:wpi="http://schemas.microsoft.com/office/word/2010/wordprocessingInk" xmlns:wne="http://schemas.microsoft.com/office/word/2006/wordml" xmlns:wps="http://schemas.microsoft.com/office/word/2010/wordprocessingShape" mc:Ignorable="w14 w15 wp14">
+  <w:footnote w:type="separator" w:id="-1">
+    <w:p>
+      <w:r>
+        <w:separator/>
+      </w:r>
+    </w:p>
+  </w:footnote>
+  <w:footnote w:type="continuationSeparator" w:id="0">
+    <w:p>
+      <w:r>
+        <w:continuationSeparator/>
+      </w:r>
+    </w:p>
+  </w:footnote>
+</w:footnotes>
+</file>
+
 <file path=word/numbering.xml><?xml version="1.0" encoding="utf-8"?>
 <w:numbering xmlns:wpc="http://schemas.microsoft.com/office/word/2010/wordprocessingCanvas" xmlns:mo="http://schemas.microsoft.com/office/mac/office/2008/main" xmlns:mc="http://schemas.openxmlformats.org/markup-compatibility/2006" xmlns:mv="urn:schemas-microsoft-com:mac:vml" xmlns:o="urn:schemas-microsoft-com:office:office" xmlns:r="http://schemas.openxmlformats.org/officeDocument/2006/relationships" xmlns:m="http://schemas.openxmlformats.org/officeDocument/2006/math" xmlns:v="urn:schemas-microsoft-com:vml" xmlns:wp14="http://schemas.microsoft.com/office/word/2010/wordprocessingDrawing" xmlns:wp="http://schemas.openxmlformats.org/drawingml/2006/wordprocessingDrawing" xmlns:w10="urn:schemas-microsoft-com:office:word" xmlns:w="http://schemas.openxmlformats.org/wordprocessingml/2006/main" xmlns:w14="http://schemas.microsoft.com/office/word/2010/wordml" xmlns:w15="http://schemas.microsoft.com/office/word/2012/wordml" xmlns:wpg="http://schemas.microsoft.com/office/word/2010/wordprocessingGroup" xmlns:wpi="http://schemas.microsoft.com/office/word/2010/wordprocessingInk" xmlns:wne="http://schemas.microsoft.com/office/word/2006/wordml" xmlns:wps="http://schemas.microsoft.com/office/word/2010/wordprocessingShape" mc:Ignorable="w14 w15 wp14">
   <w:abstractNum w:abstractNumId="0">
@@ -400,6 +842,564 @@
     <w:nsid w:val="271F16A8"/>
     <w:multiLevelType w:val="hybridMultilevel"/>
     <w:tmpl w:val="0960EA58"/>
+    <w:lvl w:ilvl="0" w:tplc="04090011">
+      <w:start w:val="1"/>
+      <w:numFmt w:val="decimal"/>
+      <w:lvlText w:val="%1)"/>
+      <w:lvlJc w:val="left"/>
+      <w:pPr>
+        <w:ind w:left="720" w:hanging="360"/>
+      </w:pPr>
+      <w:rPr>
+        <w:rFonts w:hint="default"/>
+      </w:rPr>
+    </w:lvl>
+    <w:lvl w:ilvl="1" w:tplc="04090019" w:tentative="1">
+      <w:start w:val="1"/>
+      <w:numFmt w:val="lowerLetter"/>
+      <w:lvlText w:val="%2."/>
+      <w:lvlJc w:val="left"/>
+      <w:pPr>
+        <w:ind w:left="1440" w:hanging="360"/>
+      </w:pPr>
+    </w:lvl>
+    <w:lvl w:ilvl="2" w:tplc="0409001B" w:tentative="1">
+      <w:start w:val="1"/>
+      <w:numFmt w:val="lowerRoman"/>
+      <w:lvlText w:val="%3."/>
+      <w:lvlJc w:val="right"/>
+      <w:pPr>
+        <w:ind w:left="2160" w:hanging="180"/>
+      </w:pPr>
+    </w:lvl>
+    <w:lvl w:ilvl="3" w:tplc="0409000F" w:tentative="1">
+      <w:start w:val="1"/>
+      <w:numFmt w:val="decimal"/>
+      <w:lvlText w:val="%4."/>
+      <w:lvlJc w:val="left"/>
+      <w:pPr>
+        <w:ind w:left="2880" w:hanging="360"/>
+      </w:pPr>
+    </w:lvl>
+    <w:lvl w:ilvl="4" w:tplc="04090019" w:tentative="1">
+      <w:start w:val="1"/>
+      <w:numFmt w:val="lowerLetter"/>
+      <w:lvlText w:val="%5."/>
+      <w:lvlJc w:val="left"/>
+      <w:pPr>
+        <w:ind w:left="3600" w:hanging="360"/>
+      </w:pPr>
+    </w:lvl>
+    <w:lvl w:ilvl="5" w:tplc="0409001B" w:tentative="1">
+      <w:start w:val="1"/>
+      <w:numFmt w:val="lowerRoman"/>
+      <w:lvlText w:val="%6."/>
+      <w:lvlJc w:val="right"/>
+      <w:pPr>
+        <w:ind w:left="4320" w:hanging="180"/>
+      </w:pPr>
+    </w:lvl>
+    <w:lvl w:ilvl="6" w:tplc="0409000F" w:tentative="1">
+      <w:start w:val="1"/>
+      <w:numFmt w:val="decimal"/>
+      <w:lvlText w:val="%7."/>
+      <w:lvlJc w:val="left"/>
+      <w:pPr>
+        <w:ind w:left="5040" w:hanging="360"/>
+      </w:pPr>
+    </w:lvl>
+    <w:lvl w:ilvl="7" w:tplc="04090019" w:tentative="1">
+      <w:start w:val="1"/>
+      <w:numFmt w:val="lowerLetter"/>
+      <w:lvlText w:val="%8."/>
+      <w:lvlJc w:val="left"/>
+      <w:pPr>
+        <w:ind w:left="5760" w:hanging="360"/>
+      </w:pPr>
+    </w:lvl>
+    <w:lvl w:ilvl="8" w:tplc="0409001B" w:tentative="1">
+      <w:start w:val="1"/>
+      <w:numFmt w:val="lowerRoman"/>
+      <w:lvlText w:val="%9."/>
+      <w:lvlJc w:val="right"/>
+      <w:pPr>
+        <w:ind w:left="6480" w:hanging="180"/>
+      </w:pPr>
+    </w:lvl>
+  </w:abstractNum>
+  <w:abstractNum w:abstractNumId="3">
+    <w:nsid w:val="2DF37BBF"/>
+    <w:multiLevelType w:val="hybridMultilevel"/>
+    <w:tmpl w:val="F08CC5CE"/>
+    <w:lvl w:ilvl="0" w:tplc="04090011">
+      <w:start w:val="1"/>
+      <w:numFmt w:val="decimal"/>
+      <w:lvlText w:val="%1)"/>
+      <w:lvlJc w:val="left"/>
+      <w:pPr>
+        <w:ind w:left="720" w:hanging="360"/>
+      </w:pPr>
+      <w:rPr>
+        <w:rFonts w:hint="default"/>
+      </w:rPr>
+    </w:lvl>
+    <w:lvl w:ilvl="1" w:tplc="04090019" w:tentative="1">
+      <w:start w:val="1"/>
+      <w:numFmt w:val="lowerLetter"/>
+      <w:lvlText w:val="%2."/>
+      <w:lvlJc w:val="left"/>
+      <w:pPr>
+        <w:ind w:left="1440" w:hanging="360"/>
+      </w:pPr>
+    </w:lvl>
+    <w:lvl w:ilvl="2" w:tplc="0409001B" w:tentative="1">
+      <w:start w:val="1"/>
+      <w:numFmt w:val="lowerRoman"/>
+      <w:lvlText w:val="%3."/>
+      <w:lvlJc w:val="right"/>
+      <w:pPr>
+        <w:ind w:left="2160" w:hanging="180"/>
+      </w:pPr>
+    </w:lvl>
+    <w:lvl w:ilvl="3" w:tplc="0409000F" w:tentative="1">
+      <w:start w:val="1"/>
+      <w:numFmt w:val="decimal"/>
+      <w:lvlText w:val="%4."/>
+      <w:lvlJc w:val="left"/>
+      <w:pPr>
+        <w:ind w:left="2880" w:hanging="360"/>
+      </w:pPr>
+    </w:lvl>
+    <w:lvl w:ilvl="4" w:tplc="04090019" w:tentative="1">
+      <w:start w:val="1"/>
+      <w:numFmt w:val="lowerLetter"/>
+      <w:lvlText w:val="%5."/>
+      <w:lvlJc w:val="left"/>
+      <w:pPr>
+        <w:ind w:left="3600" w:hanging="360"/>
+      </w:pPr>
+    </w:lvl>
+    <w:lvl w:ilvl="5" w:tplc="0409001B" w:tentative="1">
+      <w:start w:val="1"/>
+      <w:numFmt w:val="lowerRoman"/>
+      <w:lvlText w:val="%6."/>
+      <w:lvlJc w:val="right"/>
+      <w:pPr>
+        <w:ind w:left="4320" w:hanging="180"/>
+      </w:pPr>
+    </w:lvl>
+    <w:lvl w:ilvl="6" w:tplc="0409000F" w:tentative="1">
+      <w:start w:val="1"/>
+      <w:numFmt w:val="decimal"/>
+      <w:lvlText w:val="%7."/>
+      <w:lvlJc w:val="left"/>
+      <w:pPr>
+        <w:ind w:left="5040" w:hanging="360"/>
+      </w:pPr>
+    </w:lvl>
+    <w:lvl w:ilvl="7" w:tplc="04090019" w:tentative="1">
+      <w:start w:val="1"/>
+      <w:numFmt w:val="lowerLetter"/>
+      <w:lvlText w:val="%8."/>
+      <w:lvlJc w:val="left"/>
+      <w:pPr>
+        <w:ind w:left="5760" w:hanging="360"/>
+      </w:pPr>
+    </w:lvl>
+    <w:lvl w:ilvl="8" w:tplc="0409001B" w:tentative="1">
+      <w:start w:val="1"/>
+      <w:numFmt w:val="lowerRoman"/>
+      <w:lvlText w:val="%9."/>
+      <w:lvlJc w:val="right"/>
+      <w:pPr>
+        <w:ind w:left="6480" w:hanging="180"/>
+      </w:pPr>
+    </w:lvl>
+  </w:abstractNum>
+  <w:abstractNum w:abstractNumId="4">
+    <w:nsid w:val="399C461D"/>
+    <w:multiLevelType w:val="hybridMultilevel"/>
+    <w:tmpl w:val="C9B246B6"/>
+    <w:lvl w:ilvl="0" w:tplc="2B8AC624">
+      <w:start w:val="1"/>
+      <w:numFmt w:val="decimal"/>
+      <w:lvlText w:val="%1)"/>
+      <w:lvlJc w:val="left"/>
+      <w:pPr>
+        <w:ind w:left="720" w:hanging="360"/>
+      </w:pPr>
+      <w:rPr>
+        <w:rFonts w:hint="default"/>
+      </w:rPr>
+    </w:lvl>
+    <w:lvl w:ilvl="1" w:tplc="04090019" w:tentative="1">
+      <w:start w:val="1"/>
+      <w:numFmt w:val="lowerLetter"/>
+      <w:lvlText w:val="%2."/>
+      <w:lvlJc w:val="left"/>
+      <w:pPr>
+        <w:ind w:left="1440" w:hanging="360"/>
+      </w:pPr>
+    </w:lvl>
+    <w:lvl w:ilvl="2" w:tplc="0409001B" w:tentative="1">
+      <w:start w:val="1"/>
+      <w:numFmt w:val="lowerRoman"/>
+      <w:lvlText w:val="%3."/>
+      <w:lvlJc w:val="right"/>
+      <w:pPr>
+        <w:ind w:left="2160" w:hanging="180"/>
+      </w:pPr>
+    </w:lvl>
+    <w:lvl w:ilvl="3" w:tplc="0409000F" w:tentative="1">
+      <w:start w:val="1"/>
+      <w:numFmt w:val="decimal"/>
+      <w:lvlText w:val="%4."/>
+      <w:lvlJc w:val="left"/>
+      <w:pPr>
+        <w:ind w:left="2880" w:hanging="360"/>
+      </w:pPr>
+    </w:lvl>
+    <w:lvl w:ilvl="4" w:tplc="04090019" w:tentative="1">
+      <w:start w:val="1"/>
+      <w:numFmt w:val="lowerLetter"/>
+      <w:lvlText w:val="%5."/>
+      <w:lvlJc w:val="left"/>
+      <w:pPr>
+        <w:ind w:left="3600" w:hanging="360"/>
+      </w:pPr>
+    </w:lvl>
+    <w:lvl w:ilvl="5" w:tplc="0409001B" w:tentative="1">
+      <w:start w:val="1"/>
+      <w:numFmt w:val="lowerRoman"/>
+      <w:lvlText w:val="%6."/>
+      <w:lvlJc w:val="right"/>
+      <w:pPr>
+        <w:ind w:left="4320" w:hanging="180"/>
+      </w:pPr>
+    </w:lvl>
+    <w:lvl w:ilvl="6" w:tplc="0409000F" w:tentative="1">
+      <w:start w:val="1"/>
+      <w:numFmt w:val="decimal"/>
+      <w:lvlText w:val="%7."/>
+      <w:lvlJc w:val="left"/>
+      <w:pPr>
+        <w:ind w:left="5040" w:hanging="360"/>
+      </w:pPr>
+    </w:lvl>
+    <w:lvl w:ilvl="7" w:tplc="04090019" w:tentative="1">
+      <w:start w:val="1"/>
+      <w:numFmt w:val="lowerLetter"/>
+      <w:lvlText w:val="%8."/>
+      <w:lvlJc w:val="left"/>
+      <w:pPr>
+        <w:ind w:left="5760" w:hanging="360"/>
+      </w:pPr>
+    </w:lvl>
+    <w:lvl w:ilvl="8" w:tplc="0409001B" w:tentative="1">
+      <w:start w:val="1"/>
+      <w:numFmt w:val="lowerRoman"/>
+      <w:lvlText w:val="%9."/>
+      <w:lvlJc w:val="right"/>
+      <w:pPr>
+        <w:ind w:left="6480" w:hanging="180"/>
+      </w:pPr>
+    </w:lvl>
+  </w:abstractNum>
+  <w:abstractNum w:abstractNumId="5">
+    <w:nsid w:val="603B0D37"/>
+    <w:multiLevelType w:val="hybridMultilevel"/>
+    <w:tmpl w:val="7FC8AD1C"/>
+    <w:lvl w:ilvl="0" w:tplc="E53E0B50">
+      <w:start w:val="1"/>
+      <w:numFmt w:val="bullet"/>
+      <w:lvlText w:val=""/>
+      <w:lvlJc w:val="left"/>
+      <w:pPr>
+        <w:ind w:left="720" w:hanging="360"/>
+      </w:pPr>
+      <w:rPr>
+        <w:rFonts w:ascii="Symbol" w:eastAsiaTheme="minorEastAsia" w:hAnsi="Symbol" w:cstheme="minorBidi" w:hint="default"/>
+      </w:rPr>
+    </w:lvl>
+    <w:lvl w:ilvl="1" w:tplc="04090003" w:tentative="1">
+      <w:start w:val="1"/>
+      <w:numFmt w:val="bullet"/>
+      <w:lvlText w:val="o"/>
+      <w:lvlJc w:val="left"/>
+      <w:pPr>
+        <w:ind w:left="1440" w:hanging="360"/>
+      </w:pPr>
+      <w:rPr>
+        <w:rFonts w:ascii="Courier New" w:hAnsi="Courier New" w:cs="Courier New" w:hint="default"/>
+      </w:rPr>
+    </w:lvl>
+    <w:lvl w:ilvl="2" w:tplc="04090005" w:tentative="1">
+      <w:start w:val="1"/>
+      <w:numFmt w:val="bullet"/>
+      <w:lvlText w:val=""/>
+      <w:lvlJc w:val="left"/>
+      <w:pPr>
+        <w:ind w:left="2160" w:hanging="360"/>
+      </w:pPr>
+      <w:rPr>
+        <w:rFonts w:ascii="Wingdings" w:hAnsi="Wingdings" w:hint="default"/>
+      </w:rPr>
+    </w:lvl>
+    <w:lvl w:ilvl="3" w:tplc="04090001" w:tentative="1">
+      <w:start w:val="1"/>
+      <w:numFmt w:val="bullet"/>
+      <w:lvlText w:val=""/>
+      <w:lvlJc w:val="left"/>
+      <w:pPr>
+        <w:ind w:left="2880" w:hanging="360"/>
+      </w:pPr>
+      <w:rPr>
+        <w:rFonts w:ascii="Symbol" w:hAnsi="Symbol" w:hint="default"/>
+      </w:rPr>
+    </w:lvl>
+    <w:lvl w:ilvl="4" w:tplc="04090003" w:tentative="1">
+      <w:start w:val="1"/>
+      <w:numFmt w:val="bullet"/>
+      <w:lvlText w:val="o"/>
+      <w:lvlJc w:val="left"/>
+      <w:pPr>
+        <w:ind w:left="3600" w:hanging="360"/>
+      </w:pPr>
+      <w:rPr>
+        <w:rFonts w:ascii="Courier New" w:hAnsi="Courier New" w:cs="Courier New" w:hint="default"/>
+      </w:rPr>
+    </w:lvl>
+    <w:lvl w:ilvl="5" w:tplc="04090005" w:tentative="1">
+      <w:start w:val="1"/>
+      <w:numFmt w:val="bullet"/>
+      <w:lvlText w:val=""/>
+      <w:lvlJc w:val="left"/>
+      <w:pPr>
+        <w:ind w:left="4320" w:hanging="360"/>
+      </w:pPr>
+      <w:rPr>
+        <w:rFonts w:ascii="Wingdings" w:hAnsi="Wingdings" w:hint="default"/>
+      </w:rPr>
+    </w:lvl>
+    <w:lvl w:ilvl="6" w:tplc="04090001" w:tentative="1">
+      <w:start w:val="1"/>
+      <w:numFmt w:val="bullet"/>
+      <w:lvlText w:val=""/>
+      <w:lvlJc w:val="left"/>
+      <w:pPr>
+        <w:ind w:left="5040" w:hanging="360"/>
+      </w:pPr>
+      <w:rPr>
+        <w:rFonts w:ascii="Symbol" w:hAnsi="Symbol" w:hint="default"/>
+      </w:rPr>
+    </w:lvl>
+    <w:lvl w:ilvl="7" w:tplc="04090003" w:tentative="1">
+      <w:start w:val="1"/>
+      <w:numFmt w:val="bullet"/>
+      <w:lvlText w:val="o"/>
+      <w:lvlJc w:val="left"/>
+      <w:pPr>
+        <w:ind w:left="5760" w:hanging="360"/>
+      </w:pPr>
+      <w:rPr>
+        <w:rFonts w:ascii="Courier New" w:hAnsi="Courier New" w:cs="Courier New" w:hint="default"/>
+      </w:rPr>
+    </w:lvl>
+    <w:lvl w:ilvl="8" w:tplc="04090005" w:tentative="1">
+      <w:start w:val="1"/>
+      <w:numFmt w:val="bullet"/>
+      <w:lvlText w:val=""/>
+      <w:lvlJc w:val="left"/>
+      <w:pPr>
+        <w:ind w:left="6480" w:hanging="360"/>
+      </w:pPr>
+      <w:rPr>
+        <w:rFonts w:ascii="Wingdings" w:hAnsi="Wingdings" w:hint="default"/>
+      </w:rPr>
+    </w:lvl>
+  </w:abstractNum>
+  <w:abstractNum w:abstractNumId="6">
+    <w:nsid w:val="6798735C"/>
+    <w:multiLevelType w:val="hybridMultilevel"/>
+    <w:tmpl w:val="6EC857CC"/>
+    <w:lvl w:ilvl="0" w:tplc="04090011">
+      <w:start w:val="1"/>
+      <w:numFmt w:val="decimal"/>
+      <w:lvlText w:val="%1)"/>
+      <w:lvlJc w:val="left"/>
+      <w:pPr>
+        <w:ind w:left="720" w:hanging="360"/>
+      </w:pPr>
+      <w:rPr>
+        <w:rFonts w:hint="default"/>
+      </w:rPr>
+    </w:lvl>
+    <w:lvl w:ilvl="1" w:tplc="04090019" w:tentative="1">
+      <w:start w:val="1"/>
+      <w:numFmt w:val="lowerLetter"/>
+      <w:lvlText w:val="%2."/>
+      <w:lvlJc w:val="left"/>
+      <w:pPr>
+        <w:ind w:left="1440" w:hanging="360"/>
+      </w:pPr>
+    </w:lvl>
+    <w:lvl w:ilvl="2" w:tplc="0409001B" w:tentative="1">
+      <w:start w:val="1"/>
+      <w:numFmt w:val="lowerRoman"/>
+      <w:lvlText w:val="%3."/>
+      <w:lvlJc w:val="right"/>
+      <w:pPr>
+        <w:ind w:left="2160" w:hanging="180"/>
+      </w:pPr>
+    </w:lvl>
+    <w:lvl w:ilvl="3" w:tplc="0409000F" w:tentative="1">
+      <w:start w:val="1"/>
+      <w:numFmt w:val="decimal"/>
+      <w:lvlText w:val="%4."/>
+      <w:lvlJc w:val="left"/>
+      <w:pPr>
+        <w:ind w:left="2880" w:hanging="360"/>
+      </w:pPr>
+    </w:lvl>
+    <w:lvl w:ilvl="4" w:tplc="04090019" w:tentative="1">
+      <w:start w:val="1"/>
+      <w:numFmt w:val="lowerLetter"/>
+      <w:lvlText w:val="%5."/>
+      <w:lvlJc w:val="left"/>
+      <w:pPr>
+        <w:ind w:left="3600" w:hanging="360"/>
+      </w:pPr>
+    </w:lvl>
+    <w:lvl w:ilvl="5" w:tplc="0409001B" w:tentative="1">
+      <w:start w:val="1"/>
+      <w:numFmt w:val="lowerRoman"/>
+      <w:lvlText w:val="%6."/>
+      <w:lvlJc w:val="right"/>
+      <w:pPr>
+        <w:ind w:left="4320" w:hanging="180"/>
+      </w:pPr>
+    </w:lvl>
+    <w:lvl w:ilvl="6" w:tplc="0409000F" w:tentative="1">
+      <w:start w:val="1"/>
+      <w:numFmt w:val="decimal"/>
+      <w:lvlText w:val="%7."/>
+      <w:lvlJc w:val="left"/>
+      <w:pPr>
+        <w:ind w:left="5040" w:hanging="360"/>
+      </w:pPr>
+    </w:lvl>
+    <w:lvl w:ilvl="7" w:tplc="04090019" w:tentative="1">
+      <w:start w:val="1"/>
+      <w:numFmt w:val="lowerLetter"/>
+      <w:lvlText w:val="%8."/>
+      <w:lvlJc w:val="left"/>
+      <w:pPr>
+        <w:ind w:left="5760" w:hanging="360"/>
+      </w:pPr>
+    </w:lvl>
+    <w:lvl w:ilvl="8" w:tplc="0409001B" w:tentative="1">
+      <w:start w:val="1"/>
+      <w:numFmt w:val="lowerRoman"/>
+      <w:lvlText w:val="%9."/>
+      <w:lvlJc w:val="right"/>
+      <w:pPr>
+        <w:ind w:left="6480" w:hanging="180"/>
+      </w:pPr>
+    </w:lvl>
+  </w:abstractNum>
+  <w:abstractNum w:abstractNumId="7">
+    <w:nsid w:val="68246B3C"/>
+    <w:multiLevelType w:val="hybridMultilevel"/>
+    <w:tmpl w:val="8FC4CA9C"/>
+    <w:lvl w:ilvl="0" w:tplc="126C204C">
+      <w:start w:val="1"/>
+      <w:numFmt w:val="decimal"/>
+      <w:lvlText w:val="%1)"/>
+      <w:lvlJc w:val="left"/>
+      <w:pPr>
+        <w:ind w:left="720" w:hanging="360"/>
+      </w:pPr>
+      <w:rPr>
+        <w:rFonts w:hint="default"/>
+      </w:rPr>
+    </w:lvl>
+    <w:lvl w:ilvl="1" w:tplc="04090019" w:tentative="1">
+      <w:start w:val="1"/>
+      <w:numFmt w:val="lowerLetter"/>
+      <w:lvlText w:val="%2."/>
+      <w:lvlJc w:val="left"/>
+      <w:pPr>
+        <w:ind w:left="1440" w:hanging="360"/>
+      </w:pPr>
+    </w:lvl>
+    <w:lvl w:ilvl="2" w:tplc="0409001B" w:tentative="1">
+      <w:start w:val="1"/>
+      <w:numFmt w:val="lowerRoman"/>
+      <w:lvlText w:val="%3."/>
+      <w:lvlJc w:val="right"/>
+      <w:pPr>
+        <w:ind w:left="2160" w:hanging="180"/>
+      </w:pPr>
+    </w:lvl>
+    <w:lvl w:ilvl="3" w:tplc="0409000F" w:tentative="1">
+      <w:start w:val="1"/>
+      <w:numFmt w:val="decimal"/>
+      <w:lvlText w:val="%4."/>
+      <w:lvlJc w:val="left"/>
+      <w:pPr>
+        <w:ind w:left="2880" w:hanging="360"/>
+      </w:pPr>
+    </w:lvl>
+    <w:lvl w:ilvl="4" w:tplc="04090019" w:tentative="1">
+      <w:start w:val="1"/>
+      <w:numFmt w:val="lowerLetter"/>
+      <w:lvlText w:val="%5."/>
+      <w:lvlJc w:val="left"/>
+      <w:pPr>
+        <w:ind w:left="3600" w:hanging="360"/>
+      </w:pPr>
+    </w:lvl>
+    <w:lvl w:ilvl="5" w:tplc="0409001B" w:tentative="1">
+      <w:start w:val="1"/>
+      <w:numFmt w:val="lowerRoman"/>
+      <w:lvlText w:val="%6."/>
+      <w:lvlJc w:val="right"/>
+      <w:pPr>
+        <w:ind w:left="4320" w:hanging="180"/>
+      </w:pPr>
+    </w:lvl>
+    <w:lvl w:ilvl="6" w:tplc="0409000F" w:tentative="1">
+      <w:start w:val="1"/>
+      <w:numFmt w:val="decimal"/>
+      <w:lvlText w:val="%7."/>
+      <w:lvlJc w:val="left"/>
+      <w:pPr>
+        <w:ind w:left="5040" w:hanging="360"/>
+      </w:pPr>
+    </w:lvl>
+    <w:lvl w:ilvl="7" w:tplc="04090019" w:tentative="1">
+      <w:start w:val="1"/>
+      <w:numFmt w:val="lowerLetter"/>
+      <w:lvlText w:val="%8."/>
+      <w:lvlJc w:val="left"/>
+      <w:pPr>
+        <w:ind w:left="5760" w:hanging="360"/>
+      </w:pPr>
+    </w:lvl>
+    <w:lvl w:ilvl="8" w:tplc="0409001B" w:tentative="1">
+      <w:start w:val="1"/>
+      <w:numFmt w:val="lowerRoman"/>
+      <w:lvlText w:val="%9."/>
+      <w:lvlJc w:val="right"/>
+      <w:pPr>
+        <w:ind w:left="6480" w:hanging="180"/>
+      </w:pPr>
+    </w:lvl>
+  </w:abstractNum>
+  <w:abstractNum w:abstractNumId="8">
+    <w:nsid w:val="7F065E05"/>
+    <w:multiLevelType w:val="hybridMultilevel"/>
+    <w:tmpl w:val="F08CC5CE"/>
     <w:lvl w:ilvl="0" w:tplc="04090011">
       <w:start w:val="1"/>
       <w:numFmt w:val="decimal"/>
@@ -493,6 +1493,24 @@
   </w:num>
   <w:num w:numId="3">
     <w:abstractNumId w:val="1"/>
+  </w:num>
+  <w:num w:numId="4">
+    <w:abstractNumId w:val="5"/>
+  </w:num>
+  <w:num w:numId="5">
+    <w:abstractNumId w:val="7"/>
+  </w:num>
+  <w:num w:numId="6">
+    <w:abstractNumId w:val="4"/>
+  </w:num>
+  <w:num w:numId="7">
+    <w:abstractNumId w:val="3"/>
+  </w:num>
+  <w:num w:numId="8">
+    <w:abstractNumId w:val="6"/>
+  </w:num>
+  <w:num w:numId="9">
+    <w:abstractNumId w:val="8"/>
   </w:num>
 </w:numbering>
 </file>
@@ -897,7 +1915,7 @@
   <w:style w:type="paragraph" w:default="1" w:styleId="Normal">
     <w:name w:val="Normal"/>
     <w:qFormat/>
-    <w:rsid w:val="00C47915"/>
+    <w:rsid w:val="003B6FE2"/>
     <w:rPr>
       <w:rFonts w:ascii="Helvetica Neue Light" w:hAnsi="Helvetica Neue Light"/>
     </w:rPr>
@@ -1050,6 +2068,54 @@
       <w:ind w:left="720"/>
       <w:contextualSpacing/>
     </w:pPr>
+  </w:style>
+  <w:style w:type="paragraph" w:styleId="Header">
+    <w:name w:val="header"/>
+    <w:basedOn w:val="Normal"/>
+    <w:link w:val="HeaderChar"/>
+    <w:uiPriority w:val="99"/>
+    <w:unhideWhenUsed/>
+    <w:rsid w:val="00D504B0"/>
+    <w:pPr>
+      <w:tabs>
+        <w:tab w:val="center" w:pos="4680"/>
+        <w:tab w:val="right" w:pos="9360"/>
+      </w:tabs>
+    </w:pPr>
+  </w:style>
+  <w:style w:type="character" w:customStyle="1" w:styleId="HeaderChar">
+    <w:name w:val="Header Char"/>
+    <w:basedOn w:val="DefaultParagraphFont"/>
+    <w:link w:val="Header"/>
+    <w:uiPriority w:val="99"/>
+    <w:rsid w:val="00D504B0"/>
+    <w:rPr>
+      <w:rFonts w:ascii="Helvetica Neue Light" w:hAnsi="Helvetica Neue Light"/>
+    </w:rPr>
+  </w:style>
+  <w:style w:type="paragraph" w:styleId="Footer">
+    <w:name w:val="footer"/>
+    <w:basedOn w:val="Normal"/>
+    <w:link w:val="FooterChar"/>
+    <w:uiPriority w:val="99"/>
+    <w:unhideWhenUsed/>
+    <w:rsid w:val="00D504B0"/>
+    <w:pPr>
+      <w:tabs>
+        <w:tab w:val="center" w:pos="4680"/>
+        <w:tab w:val="right" w:pos="9360"/>
+      </w:tabs>
+    </w:pPr>
+  </w:style>
+  <w:style w:type="character" w:customStyle="1" w:styleId="FooterChar">
+    <w:name w:val="Footer Char"/>
+    <w:basedOn w:val="DefaultParagraphFont"/>
+    <w:link w:val="Footer"/>
+    <w:uiPriority w:val="99"/>
+    <w:rsid w:val="00D504B0"/>
+    <w:rPr>
+      <w:rFonts w:ascii="Helvetica Neue Light" w:hAnsi="Helvetica Neue Light"/>
+    </w:rPr>
   </w:style>
 </w:styles>
 </file>
@@ -1320,7 +2386,7 @@
 </file>
 
 <file path=customXml/itemProps1.xml><?xml version="1.0" encoding="utf-8"?>
-<ds:datastoreItem xmlns:ds="http://schemas.openxmlformats.org/officeDocument/2006/customXml" ds:itemID="{7F5568FB-913B-4A45-B464-B3063D8045E7}">
+<ds:datastoreItem xmlns:ds="http://schemas.openxmlformats.org/officeDocument/2006/customXml" ds:itemID="{FE378313-B89E-BD44-8D45-3B0C4834F309}">
   <ds:schemaRefs>
     <ds:schemaRef ds:uri="http://schemas.openxmlformats.org/officeDocument/2006/bibliography"/>
   </ds:schemaRefs>

</xml_diff>

<commit_message>
Updated README.docx instructions for compiling and executing GUIRemoteBankServer. Added GUI error message when client loses connection to server.
</commit_message>
<xml_diff>
--- a/README.docx
+++ b/README.docx
@@ -192,7 +192,13 @@
         <w:t>javac –cp C:\</w:t>
       </w:r>
       <w:r>
-        <w:t>a2 C:\a2\edu\btp400\w2017\client\RemoteBankClient.java” to compile client.</w:t>
+        <w:t>a2 C:\a2\edu\btp400\w2017\client\</w:t>
+      </w:r>
+      <w:r>
+        <w:t>GUI</w:t>
+      </w:r>
+      <w:r>
+        <w:t>RemoteBankClient.java” to compile client.</w:t>
       </w:r>
     </w:p>
     <w:p/>
@@ -323,7 +329,13 @@
         </w:numPr>
       </w:pPr>
       <w:r>
-        <w:t>Execute “java edu.btp400.w2017.client.RemoteBankClient”</w:t>
+        <w:t>Execute “java edu.btp400.w2017.client.</w:t>
+      </w:r>
+      <w:r>
+        <w:t>GUI</w:t>
+      </w:r>
+      <w:r>
+        <w:t>RemoteBankClient”</w:t>
       </w:r>
     </w:p>
     <w:p>
@@ -451,7 +463,15 @@
         <w:t>E</w:t>
       </w:r>
       <w:r>
-        <w:t>xecute “javac edu/btp400/w2017/client/RemoteBankClient.java</w:t>
+        <w:t>xecute “javac edu/btp400/w2017/client/</w:t>
+      </w:r>
+      <w:r>
+        <w:t>GUI</w:t>
+      </w:r>
+      <w:bookmarkStart w:id="0" w:name="_GoBack"/>
+      <w:bookmarkEnd w:id="0"/>
+      <w:r>
+        <w:t>RemoteBankClient.java</w:t>
       </w:r>
       <w:r>
         <w:t>” to compile client.</w:t>
@@ -582,8 +602,6 @@
       <w:pPr>
         <w:pStyle w:val="ListParagraph"/>
       </w:pPr>
-      <w:bookmarkStart w:id="0" w:name="_GoBack"/>
-      <w:bookmarkEnd w:id="0"/>
     </w:p>
     <w:p>
       <w:pPr>
@@ -607,7 +625,13 @@
         </w:numPr>
       </w:pPr>
       <w:r>
-        <w:t>Execute “java edu.btp400.w2017.client.RemoteBankClient”</w:t>
+        <w:t>Execute “java edu.btp400.w2017.client.</w:t>
+      </w:r>
+      <w:r>
+        <w:t>GUI</w:t>
+      </w:r>
+      <w:r>
+        <w:t>RemoteBankClient”</w:t>
       </w:r>
     </w:p>
     <w:sectPr>
@@ -2386,7 +2410,7 @@
 </file>
 
 <file path=customXml/itemProps1.xml><?xml version="1.0" encoding="utf-8"?>
-<ds:datastoreItem xmlns:ds="http://schemas.openxmlformats.org/officeDocument/2006/customXml" ds:itemID="{FE378313-B89E-BD44-8D45-3B0C4834F309}">
+<ds:datastoreItem xmlns:ds="http://schemas.openxmlformats.org/officeDocument/2006/customXml" ds:itemID="{E8417405-94D4-1B4B-8A93-DFAF662F4D44}">
   <ds:schemaRefs>
     <ds:schemaRef ds:uri="http://schemas.openxmlformats.org/officeDocument/2006/bibliography"/>
   </ds:schemaRefs>

</xml_diff>